<commit_message>
updated minutes with [Views Rules] IF - [Views Menu] DK
</commit_message>
<xml_diff>
--- a/Meeting minutes/Meeting_3_Minutes.docx
+++ b/Meeting minutes/Meeting_3_Minutes.docx
@@ -70,13 +70,7 @@
               <w:rPr>
                 <w:b/>
               </w:rPr>
-              <w:t xml:space="preserve">Meeting Title:  </w:t>
-            </w:r>
-            <w:r>
-              <w:rPr>
-                <w:b/>
-              </w:rPr>
-              <w:t>Use Case Review</w:t>
+              <w:t>Meeting Title:  Use Case Review</w:t>
             </w:r>
           </w:p>
         </w:tc>
@@ -128,13 +122,7 @@
               <w:rPr>
                 <w:b/>
               </w:rPr>
-              <w:t xml:space="preserve"> </w:t>
-            </w:r>
-            <w:r>
-              <w:rPr>
-                <w:b/>
-              </w:rPr>
-              <w:t>3</w:t>
+              <w:t xml:space="preserve"> 3</w:t>
             </w:r>
           </w:p>
           <w:p>
@@ -244,25 +232,7 @@
               <w:rPr>
                 <w:b/>
               </w:rPr>
-              <w:t>0</w:t>
-            </w:r>
-            <w:r>
-              <w:rPr>
-                <w:b/>
-              </w:rPr>
-              <w:t>7</w:t>
-            </w:r>
-            <w:r>
-              <w:rPr>
-                <w:b/>
-              </w:rPr>
-              <w:t xml:space="preserve">/02/19 </w:t>
-            </w:r>
-            <w:r>
-              <w:rPr>
-                <w:b/>
-              </w:rPr>
-              <w:t>0G.034</w:t>
+              <w:t>07/02/19 0G.034</w:t>
             </w:r>
           </w:p>
         </w:tc>
@@ -1016,8 +986,6 @@
             <w:pPr>
               <w:pStyle w:val="ListParagraph"/>
             </w:pPr>
-            <w:bookmarkStart w:id="0" w:name="_GoBack"/>
-            <w:bookmarkEnd w:id="0"/>
           </w:p>
         </w:tc>
       </w:tr>
@@ -1456,7 +1424,7 @@
               <w:rPr>
                 <w:b/>
               </w:rPr>
-              <w:t>IF</w:t>
+              <w:t>DK</w:t>
             </w:r>
           </w:p>
           <w:p>
@@ -1597,8 +1565,10 @@
               <w:rPr>
                 <w:b/>
               </w:rPr>
-              <w:t>DK</w:t>
-            </w:r>
+              <w:t>IF</w:t>
+            </w:r>
+            <w:bookmarkStart w:id="0" w:name="_GoBack"/>
+            <w:bookmarkEnd w:id="0"/>
           </w:p>
           <w:p>
             <w:pPr>
@@ -3114,6 +3084,7 @@
   <w:style w:type="character" w:default="1" w:styleId="DefaultParagraphFont">
     <w:name w:val="Default Paragraph Font"/>
     <w:uiPriority w:val="1"/>
+    <w:semiHidden/>
     <w:unhideWhenUsed/>
   </w:style>
   <w:style w:type="table" w:default="1" w:styleId="TableNormal">

</xml_diff>